<commit_message>
Update Cover Letter for PCB
</commit_message>
<xml_diff>
--- a/paper/cover_letter/CoverLetter.docx
+++ b/paper/cover_letter/CoverLetter.docx
@@ -24,13 +24,7 @@
         <w:rPr>
           <w:rFonts w:ascii="Times" w:hAnsi="Times"/>
         </w:rPr>
-        <w:t>1</w:t>
-      </w:r>
-      <w:r>
-        <w:rPr>
-          <w:rFonts w:ascii="Times" w:hAnsi="Times"/>
-        </w:rPr>
-        <w:t>1</w:t>
+        <w:t>28</w:t>
       </w:r>
       <w:r>
         <w:rPr>
@@ -56,80 +50,35 @@
         <w:rPr>
           <w:rFonts w:ascii="Times" w:hAnsi="Times"/>
         </w:rPr>
-        <w:t xml:space="preserve">Dear </w:t>
-      </w:r>
-      <w:proofErr w:type="gramStart"/>
-      <w:r>
-        <w:rPr>
-          <w:rFonts w:ascii="Times" w:hAnsi="Times"/>
-        </w:rPr>
-        <w:t>Dr.</w:t>
-      </w:r>
-      <w:proofErr w:type="gramEnd"/>
-      <w:r>
-        <w:rPr>
-          <w:rFonts w:ascii="Times" w:hAnsi="Times"/>
-        </w:rPr>
-        <w:t xml:space="preserve"> </w:t>
+        <w:t>Dear Editor</w:t>
+      </w:r>
+      <w:r>
+        <w:rPr>
+          <w:rFonts w:ascii="Times" w:hAnsi="Times"/>
+        </w:rPr>
+        <w:t>s</w:t>
+      </w:r>
+      <w:r>
+        <w:rPr>
+          <w:rFonts w:ascii="Times" w:hAnsi="Times"/>
+        </w:rPr>
+        <w:t xml:space="preserve">, </w:t>
       </w:r>
       <w:proofErr w:type="spellStart"/>
       <w:r>
         <w:rPr>
           <w:rFonts w:ascii="Times" w:hAnsi="Times"/>
-        </w:rPr>
-        <w:t>Liesbeth</w:t>
+          <w:i/>
+        </w:rPr>
+        <w:t>PLoS</w:t>
       </w:r>
       <w:proofErr w:type="spellEnd"/>
       <w:r>
         <w:rPr>
           <w:rFonts w:ascii="Times" w:hAnsi="Times"/>
-        </w:rPr>
-        <w:t xml:space="preserve"> </w:t>
-      </w:r>
-      <w:proofErr w:type="spellStart"/>
-      <w:r>
-        <w:rPr>
-          <w:rFonts w:ascii="Times" w:hAnsi="Times"/>
-        </w:rPr>
-        <w:t>Venema</w:t>
-      </w:r>
-      <w:proofErr w:type="spellEnd"/>
-      <w:r>
-        <w:rPr>
-          <w:rFonts w:ascii="Times" w:hAnsi="Times"/>
-        </w:rPr>
-        <w:t xml:space="preserve"> et al.</w:t>
-      </w:r>
-      <w:r>
-        <w:rPr>
-          <w:rFonts w:ascii="Times" w:hAnsi="Times"/>
-        </w:rPr>
-        <w:t xml:space="preserve">, </w:t>
-      </w:r>
-      <w:r>
-        <w:rPr>
-          <w:rFonts w:ascii="Times" w:hAnsi="Times"/>
-        </w:rPr>
-        <w:t>Editor</w:t>
-      </w:r>
-      <w:r>
-        <w:rPr>
-          <w:rFonts w:ascii="Times" w:hAnsi="Times"/>
-        </w:rPr>
-        <w:t>s</w:t>
-      </w:r>
-      <w:r>
-        <w:rPr>
-          <w:rFonts w:ascii="Times" w:hAnsi="Times"/>
-        </w:rPr>
-        <w:t xml:space="preserve">, </w:t>
-      </w:r>
-      <w:r>
-        <w:rPr>
-          <w:rFonts w:ascii="Times" w:hAnsi="Times"/>
           <w:i/>
         </w:rPr>
-        <w:t>Nature Machine Intelligence</w:t>
+        <w:t xml:space="preserve"> Computational Biology</w:t>
       </w:r>
     </w:p>
     <w:p>
@@ -456,31 +405,7 @@
         <w:rPr>
           <w:rFonts w:ascii="Times" w:hAnsi="Times"/>
         </w:rPr>
-        <w:t xml:space="preserve"> in Ethiopia and the University of North Carolina at Charlotte in the United States, including population</w:t>
-      </w:r>
-      <w:r>
-        <w:rPr>
-          <w:rFonts w:ascii="Times" w:hAnsi="Times"/>
-        </w:rPr>
-        <w:t>-</w:t>
-      </w:r>
-      <w:r>
-        <w:rPr>
-          <w:rFonts w:ascii="Times" w:hAnsi="Times"/>
-        </w:rPr>
-        <w:t>level surveys of infection using rapid diagnostic tests, analysis of the pathogen through multiple observational modalities, and large-scale machine learning to help direct future testing.</w:t>
-      </w:r>
-      <w:r>
-        <w:rPr>
-          <w:rFonts w:ascii="Times" w:hAnsi="Times"/>
-        </w:rPr>
-        <w:t xml:space="preserve"> </w:t>
-      </w:r>
-      <w:r>
-        <w:rPr>
-          <w:rFonts w:ascii="Times" w:hAnsi="Times"/>
-        </w:rPr>
-        <w:t>In the current pandemic situation, we expect that that these methodologies and analyses will be of broad interest.</w:t>
+        <w:t xml:space="preserve"> in Ethiopia and the University of North Carolina at Charlotte in the United States, including population-level surveys of infection using rapid diagnostic tests, analysis of the pathogen through multiple observational modalities, and large-scale machine learning to help direct future testing. In the current pandemic situation, we expect that that these methodologies and analyses will be of broad interest.</w:t>
       </w:r>
     </w:p>
     <w:p>

</xml_diff>

<commit_message>
Add PLoS ONE Cover Letter
</commit_message>
<xml_diff>
--- a/paper/cover_letter/CoverLetter.docx
+++ b/paper/cover_letter/CoverLetter.docx
@@ -12,7 +12,7 @@
         <w:rPr>
           <w:rFonts w:ascii="Times" w:hAnsi="Times"/>
         </w:rPr>
-        <w:t>May</w:t>
+        <w:t>June</w:t>
       </w:r>
       <w:r>
         <w:rPr>
@@ -24,13 +24,7 @@
         <w:rPr>
           <w:rFonts w:ascii="Times" w:hAnsi="Times"/>
         </w:rPr>
-        <w:t>2</w:t>
-      </w:r>
-      <w:r>
-        <w:rPr>
-          <w:rFonts w:ascii="Times" w:hAnsi="Times"/>
-        </w:rPr>
-        <w:t>7</w:t>
+        <w:t>8</w:t>
       </w:r>
       <w:r>
         <w:rPr>
@@ -56,50 +50,14 @@
         <w:rPr>
           <w:rFonts w:ascii="Times" w:hAnsi="Times"/>
         </w:rPr>
-        <w:t xml:space="preserve">Dear </w:t>
-      </w:r>
-      <w:r>
-        <w:rPr>
-          <w:rFonts w:ascii="Times" w:hAnsi="Times"/>
-        </w:rPr>
-        <w:t xml:space="preserve">Drs. Jason </w:t>
-      </w:r>
-      <w:proofErr w:type="spellStart"/>
-      <w:r>
-        <w:rPr>
-          <w:rFonts w:ascii="Times" w:hAnsi="Times"/>
-        </w:rPr>
-        <w:t>Papin</w:t>
-      </w:r>
-      <w:proofErr w:type="spellEnd"/>
-      <w:r>
-        <w:rPr>
-          <w:rFonts w:ascii="Times" w:hAnsi="Times"/>
-        </w:rPr>
-        <w:t xml:space="preserve"> and </w:t>
-      </w:r>
-      <w:proofErr w:type="spellStart"/>
-      <w:r>
-        <w:rPr>
-          <w:rFonts w:ascii="Times" w:hAnsi="Times"/>
-        </w:rPr>
-        <w:t>Feilim</w:t>
-      </w:r>
-      <w:proofErr w:type="spellEnd"/>
-      <w:r>
-        <w:rPr>
-          <w:rFonts w:ascii="Times" w:hAnsi="Times"/>
-        </w:rPr>
-        <w:t xml:space="preserve"> Mac </w:t>
-      </w:r>
-      <w:proofErr w:type="spellStart"/>
-      <w:r>
-        <w:rPr>
-          <w:rFonts w:ascii="Times" w:hAnsi="Times"/>
-        </w:rPr>
-        <w:t>Gabhann</w:t>
-      </w:r>
-      <w:proofErr w:type="spellEnd"/>
+        <w:t>Dear Editor</w:t>
+      </w:r>
+      <w:r>
+        <w:rPr>
+          <w:rFonts w:ascii="Times" w:hAnsi="Times"/>
+        </w:rPr>
+        <w:t>s</w:t>
+      </w:r>
       <w:r>
         <w:rPr>
           <w:rFonts w:ascii="Times" w:hAnsi="Times"/>
@@ -109,24 +67,6 @@
       <w:r>
         <w:rPr>
           <w:rFonts w:ascii="Times" w:hAnsi="Times"/>
-        </w:rPr>
-        <w:t>Editor</w:t>
-      </w:r>
-      <w:r>
-        <w:rPr>
-          <w:rFonts w:ascii="Times" w:hAnsi="Times"/>
-        </w:rPr>
-        <w:t>s</w:t>
-      </w:r>
-      <w:r>
-        <w:rPr>
-          <w:rFonts w:ascii="Times" w:hAnsi="Times"/>
-        </w:rPr>
-        <w:t xml:space="preserve">, </w:t>
-      </w:r>
-      <w:r>
-        <w:rPr>
-          <w:rFonts w:ascii="Times" w:hAnsi="Times"/>
           <w:i/>
         </w:rPr>
         <w:t>PL</w:t>
@@ -143,7 +83,14 @@
           <w:rFonts w:ascii="Times" w:hAnsi="Times"/>
           <w:i/>
         </w:rPr>
-        <w:t>S Computational Biology</w:t>
+        <w:t xml:space="preserve">S </w:t>
+      </w:r>
+      <w:r>
+        <w:rPr>
+          <w:rFonts w:ascii="Times" w:hAnsi="Times"/>
+          <w:i/>
+        </w:rPr>
+        <w:t>ONE</w:t>
       </w:r>
     </w:p>
     <w:p>
@@ -234,84 +181,12 @@
         </w:rPr>
         <w:t xml:space="preserve">, </w:t>
       </w:r>
-      <w:proofErr w:type="spellStart"/>
-      <w:r>
-        <w:rPr>
-          <w:rFonts w:ascii="Times" w:hAnsi="Times"/>
-        </w:rPr>
-        <w:t>Gezahegn</w:t>
-      </w:r>
-      <w:proofErr w:type="spellEnd"/>
-      <w:r>
-        <w:rPr>
-          <w:rFonts w:ascii="Times" w:hAnsi="Times"/>
-        </w:rPr>
-        <w:t xml:space="preserve"> Alemayehu, Kayla Blackburn, Karen Lopez, Cheikh </w:t>
-      </w:r>
-      <w:proofErr w:type="spellStart"/>
-      <w:r>
-        <w:rPr>
-          <w:rFonts w:ascii="Times" w:hAnsi="Times"/>
-        </w:rPr>
-        <w:t>Cambel</w:t>
-      </w:r>
-      <w:proofErr w:type="spellEnd"/>
-      <w:r>
-        <w:rPr>
-          <w:rFonts w:ascii="Times" w:hAnsi="Times"/>
-        </w:rPr>
-        <w:t xml:space="preserve"> </w:t>
-      </w:r>
-      <w:proofErr w:type="spellStart"/>
-      <w:r>
-        <w:rPr>
-          <w:rFonts w:ascii="Times" w:hAnsi="Times"/>
-        </w:rPr>
-        <w:t>Dieng</w:t>
-      </w:r>
-      <w:proofErr w:type="spellEnd"/>
-      <w:r>
-        <w:rPr>
-          <w:rFonts w:ascii="Times" w:hAnsi="Times"/>
-        </w:rPr>
-        <w:t xml:space="preserve">, Eugenia Lo, </w:t>
-      </w:r>
-      <w:proofErr w:type="spellStart"/>
-      <w:r>
-        <w:rPr>
-          <w:rFonts w:ascii="Times" w:hAnsi="Times"/>
-        </w:rPr>
-        <w:t>Lemu</w:t>
-      </w:r>
-      <w:proofErr w:type="spellEnd"/>
-      <w:r>
-        <w:rPr>
-          <w:rFonts w:ascii="Times" w:hAnsi="Times"/>
-        </w:rPr>
-        <w:t xml:space="preserve"> </w:t>
-      </w:r>
-      <w:proofErr w:type="spellStart"/>
-      <w:r>
-        <w:rPr>
-          <w:rFonts w:ascii="Times" w:hAnsi="Times"/>
-        </w:rPr>
-        <w:t>Golassa</w:t>
-      </w:r>
-      <w:proofErr w:type="spellEnd"/>
-      <w:r>
-        <w:rPr>
-          <w:rFonts w:ascii="Times" w:hAnsi="Times"/>
-        </w:rPr>
-        <w:t xml:space="preserve">, and Daniel </w:t>
-      </w:r>
-      <w:proofErr w:type="spellStart"/>
-      <w:r>
-        <w:rPr>
-          <w:rFonts w:ascii="Times" w:hAnsi="Times"/>
-        </w:rPr>
-        <w:t>Janies</w:t>
-      </w:r>
-      <w:proofErr w:type="spellEnd"/>
+      <w:r>
+        <w:rPr>
+          <w:rFonts w:ascii="Times" w:hAnsi="Times"/>
+        </w:rPr>
+        <w:t>Gezahegn Alemayehu, Kayla Blackburn, Karen Lopez, Cheikh Cambel Dieng, Eugenia Lo, Lemu Golassa, and Daniel Janies</w:t>
+      </w:r>
       <w:r>
         <w:rPr>
           <w:rFonts w:ascii="Times" w:hAnsi="Times"/>
@@ -422,21 +297,7 @@
         <w:rPr>
           <w:rFonts w:ascii="Times" w:hAnsi="Times"/>
         </w:rPr>
-        <w:t xml:space="preserve">use machine learning to model test sensitivity using specific types of genetic repeats found in the isolate sequences. We show that the previously identified types are no longer all that useful but have identified additional types that may be candidates for future iterations of rapid diagnostic tests. The utility of each type of genetic repeat was derived by measuring feature </w:t>
-      </w:r>
-      <w:proofErr w:type="spellStart"/>
-      <w:r>
-        <w:rPr>
-          <w:rFonts w:ascii="Times" w:hAnsi="Times"/>
-        </w:rPr>
-        <w:t>importances</w:t>
-      </w:r>
-      <w:proofErr w:type="spellEnd"/>
-      <w:r>
-        <w:rPr>
-          <w:rFonts w:ascii="Times" w:hAnsi="Times"/>
-        </w:rPr>
-        <w:t xml:space="preserve"> in the machine learning models, showcasing the innovation in using model explanability to direct real-world applications.</w:t>
+        <w:t>use machine learning to model test sensitivity using specific types of genetic repeats found in the isolate sequences. We show that the previously identified types are no longer all that useful but have identified additional types that may be candidates for future iterations of rapid diagnostic tests. The utility of each type of genetic repeat was derived by measuring feature importances in the machine learning models, showcasing the innovation in using model explanability to direct real-world applications.</w:t>
       </w:r>
     </w:p>
     <w:p>

</xml_diff>

<commit_message>
Add PLOS ONE rev1 Cover Letter and Paper
</commit_message>
<xml_diff>
--- a/paper/cover_letter/CoverLetter.docx
+++ b/paper/cover_letter/CoverLetter.docx
@@ -12,7 +12,13 @@
         <w:rPr>
           <w:rFonts w:ascii="Times" w:hAnsi="Times"/>
         </w:rPr>
-        <w:t>June</w:t>
+        <w:t>J</w:t>
+      </w:r>
+      <w:r>
+        <w:rPr>
+          <w:rFonts w:ascii="Times" w:hAnsi="Times"/>
+        </w:rPr>
+        <w:t>uly</w:t>
       </w:r>
       <w:r>
         <w:rPr>
@@ -24,13 +30,13 @@
         <w:rPr>
           <w:rFonts w:ascii="Times" w:hAnsi="Times"/>
         </w:rPr>
-        <w:t>8</w:t>
-      </w:r>
-      <w:r>
-        <w:rPr>
-          <w:rFonts w:ascii="Times" w:hAnsi="Times"/>
-        </w:rPr>
-        <w:t>, 2020</w:t>
+        <w:t>17,</w:t>
+      </w:r>
+      <w:r>
+        <w:rPr>
+          <w:rFonts w:ascii="Times" w:hAnsi="Times"/>
+        </w:rPr>
+        <w:t xml:space="preserve"> 2020</w:t>
       </w:r>
     </w:p>
     <w:p>
@@ -111,7 +117,19 @@
         <w:rPr>
           <w:rFonts w:ascii="Times" w:hAnsi="Times"/>
         </w:rPr>
-        <w:t xml:space="preserve">We submit this article </w:t>
+        <w:t xml:space="preserve">We </w:t>
+      </w:r>
+      <w:r>
+        <w:rPr>
+          <w:rFonts w:ascii="Times" w:hAnsi="Times"/>
+        </w:rPr>
+        <w:t xml:space="preserve">appreciate the initial review of our </w:t>
+      </w:r>
+      <w:r>
+        <w:rPr>
+          <w:rFonts w:ascii="Times" w:hAnsi="Times"/>
+        </w:rPr>
+        <w:t xml:space="preserve">article </w:t>
       </w:r>
       <w:r>
         <w:rPr>
@@ -167,31 +185,25 @@
         <w:rPr>
           <w:rFonts w:ascii="Times" w:hAnsi="Times"/>
         </w:rPr>
-        <w:t xml:space="preserve"> for your consideration. This original work, completed by </w:t>
-      </w:r>
-      <w:r>
-        <w:rPr>
-          <w:rFonts w:ascii="Times" w:hAnsi="Times"/>
-        </w:rPr>
-        <w:t>Colby T. Ford</w:t>
-      </w:r>
-      <w:r>
-        <w:rPr>
-          <w:rFonts w:ascii="Times" w:hAnsi="Times"/>
-        </w:rPr>
-        <w:t xml:space="preserve">, </w:t>
-      </w:r>
-      <w:r>
-        <w:rPr>
-          <w:rFonts w:ascii="Times" w:hAnsi="Times"/>
-        </w:rPr>
-        <w:t>Gezahegn Alemayehu, Kayla Blackburn, Karen Lopez, Cheikh Cambel Dieng, Eugenia Lo, Lemu Golassa, and Daniel Janies</w:t>
-      </w:r>
-      <w:r>
-        <w:rPr>
-          <w:rFonts w:ascii="Times" w:hAnsi="Times"/>
-        </w:rPr>
-        <w:t xml:space="preserve"> is not under consideration for publication elsewhere.</w:t>
+        <w:t xml:space="preserve"> for your consideration. </w:t>
+      </w:r>
+      <w:r>
+        <w:rPr>
+          <w:rFonts w:ascii="Times" w:hAnsi="Times"/>
+        </w:rPr>
+        <w:t>This is a revision of our original submission from June 8, 2020 (</w:t>
+      </w:r>
+      <w:r>
+        <w:rPr>
+          <w:rFonts w:ascii="Times" w:hAnsi="Times"/>
+        </w:rPr>
+        <w:t>PONE-D-20-17545</w:t>
+      </w:r>
+      <w:r>
+        <w:rPr>
+          <w:rFonts w:ascii="Times" w:hAnsi="Times"/>
+        </w:rPr>
+        <w:t>) and we have addressed the mild reviewer comments in this revision.</w:t>
       </w:r>
     </w:p>
     <w:p>
@@ -297,7 +309,21 @@
         <w:rPr>
           <w:rFonts w:ascii="Times" w:hAnsi="Times"/>
         </w:rPr>
-        <w:t>use machine learning to model test sensitivity using specific types of genetic repeats found in the isolate sequences. We show that the previously identified types are no longer all that useful but have identified additional types that may be candidates for future iterations of rapid diagnostic tests. The utility of each type of genetic repeat was derived by measuring feature importances in the machine learning models, showcasing the innovation in using model explanability to direct real-world applications.</w:t>
+        <w:t xml:space="preserve">use machine learning to model test sensitivity using specific types of genetic repeats found in the isolate sequences. We show that the previously identified types are no longer all that useful but have identified additional types that may be candidates for future iterations of rapid diagnostic tests. The utility of each type of genetic repeat was derived by measuring feature </w:t>
+      </w:r>
+      <w:proofErr w:type="spellStart"/>
+      <w:r>
+        <w:rPr>
+          <w:rFonts w:ascii="Times" w:hAnsi="Times"/>
+        </w:rPr>
+        <w:t>importances</w:t>
+      </w:r>
+      <w:proofErr w:type="spellEnd"/>
+      <w:r>
+        <w:rPr>
+          <w:rFonts w:ascii="Times" w:hAnsi="Times"/>
+        </w:rPr>
+        <w:t xml:space="preserve"> in the machine learning models, showcasing the innovation in using model explanability to direct real-world applications.</w:t>
       </w:r>
     </w:p>
     <w:p>

</xml_diff>